<commit_message>
Versión 2 RF y RNF
</commit_message>
<xml_diff>
--- a/Documentación de Requerimientos/Documentacion de Requerimientos_v2.docx
+++ b/Documentación de Requerimientos/Documentacion de Requerimientos_v2.docx
@@ -126,7 +126,16 @@
           <w:sz w:val="48"/>
           <w:szCs w:val="48"/>
         </w:rPr>
-        <w:t>Desarrollo de Sistema de Subastas Online Automotriz</w:t>
+        <w:t xml:space="preserve">Desarrollo de </w:t>
+      </w:r>
+      <w:r>
+        <w:rPr>
+          <w:rFonts w:ascii="Times New Roman" w:eastAsia="Times New Roman" w:hAnsi="Times New Roman" w:cs="Times New Roman"/>
+          <w:b/>
+          <w:sz w:val="48"/>
+          <w:szCs w:val="48"/>
+        </w:rPr>
+        <w:t>Planeta Tuercas-Lux</w:t>
       </w:r>
     </w:p>
     <w:p>
@@ -146,7 +155,7 @@
           <w:sz w:val="48"/>
           <w:szCs w:val="48"/>
         </w:rPr>
-        <w:t>28 de agosto 2022</w:t>
+        <w:t>22 de agosto 2023</w:t>
       </w:r>
     </w:p>
     <w:p>
@@ -374,7 +383,7 @@
                 <w:sz w:val="24"/>
                 <w:szCs w:val="24"/>
               </w:rPr>
-              <w:t>28 de agosto 2022</w:t>
+              <w:t>22 de agosto 2023</w:t>
             </w:r>
           </w:p>
         </w:tc>
@@ -401,9 +410,10 @@
                 <w:sz w:val="24"/>
                 <w:szCs w:val="24"/>
               </w:rPr>
-              <w:t>Nicolas</w:t>
-            </w:r>
-            <w:proofErr w:type="spellEnd"/>
+              <w:t>Nicol</w:t>
+            </w:r>
+            <w:bookmarkStart w:id="0" w:name="_GoBack"/>
+            <w:bookmarkEnd w:id="0"/>
             <w:r>
               <w:rPr>
                 <w:rFonts w:ascii="Times New Roman" w:eastAsia="Times New Roman" w:hAnsi="Times New Roman" w:cs="Times New Roman"/>
@@ -411,33 +421,43 @@
                 <w:sz w:val="24"/>
                 <w:szCs w:val="24"/>
               </w:rPr>
-              <w:t xml:space="preserve"> Leiva Ignacio Araya</w:t>
-            </w:r>
-          </w:p>
-        </w:tc>
-        <w:tc>
-          <w:tcPr>
-            <w:tcW w:w="2338" w:type="dxa"/>
-            <w:vAlign w:val="center"/>
-          </w:tcPr>
-          <w:p>
-            <w:pPr>
-              <w:jc w:val="center"/>
+              <w:t>as</w:t>
+            </w:r>
+            <w:proofErr w:type="spellEnd"/>
+            <w:r>
               <w:rPr>
                 <w:rFonts w:ascii="Times New Roman" w:eastAsia="Times New Roman" w:hAnsi="Times New Roman" w:cs="Times New Roman"/>
                 <w:b/>
                 <w:sz w:val="24"/>
                 <w:szCs w:val="24"/>
               </w:rPr>
-            </w:pPr>
-            <w:r>
+              <w:t xml:space="preserve"> Leiva Ignacio Araya</w:t>
+            </w:r>
+          </w:p>
+        </w:tc>
+        <w:tc>
+          <w:tcPr>
+            <w:tcW w:w="2338" w:type="dxa"/>
+            <w:vAlign w:val="center"/>
+          </w:tcPr>
+          <w:p>
+            <w:pPr>
+              <w:jc w:val="center"/>
               <w:rPr>
                 <w:rFonts w:ascii="Times New Roman" w:eastAsia="Times New Roman" w:hAnsi="Times New Roman" w:cs="Times New Roman"/>
                 <w:b/>
                 <w:sz w:val="24"/>
                 <w:szCs w:val="24"/>
               </w:rPr>
-              <w:t>1.1</w:t>
+            </w:pPr>
+            <w:r>
+              <w:rPr>
+                <w:rFonts w:ascii="Times New Roman" w:eastAsia="Times New Roman" w:hAnsi="Times New Roman" w:cs="Times New Roman"/>
+                <w:b/>
+                <w:sz w:val="24"/>
+                <w:szCs w:val="24"/>
+              </w:rPr>
+              <w:t>2.0</w:t>
             </w:r>
           </w:p>
         </w:tc>
@@ -560,7 +580,6 @@
         </w:rPr>
       </w:pPr>
       <w:r>
-        <w:lastRenderedPageBreak/>
         <w:br w:type="page"/>
       </w:r>
     </w:p>
@@ -849,7 +868,15 @@
                 <w:sz w:val="24"/>
                 <w:szCs w:val="24"/>
               </w:rPr>
-              <w:t>23 de julio 2023</w:t>
+              <w:t>17 de noviembre</w:t>
+            </w:r>
+            <w:r>
+              <w:rPr>
+                <w:rFonts w:ascii="Times New Roman" w:eastAsia="Times New Roman" w:hAnsi="Times New Roman" w:cs="Times New Roman"/>
+                <w:sz w:val="24"/>
+                <w:szCs w:val="24"/>
+              </w:rPr>
+              <w:t xml:space="preserve"> 2023</w:t>
             </w:r>
           </w:p>
         </w:tc>
@@ -919,16 +946,14 @@
               </w:rPr>
               <w:t xml:space="preserve">Rodrigo </w:t>
             </w:r>
-            <w:proofErr w:type="spellStart"/>
             <w:r>
               <w:rPr>
                 <w:rFonts w:ascii="Times New Roman" w:eastAsia="Times New Roman" w:hAnsi="Times New Roman" w:cs="Times New Roman"/>
                 <w:sz w:val="24"/>
                 <w:szCs w:val="24"/>
               </w:rPr>
-              <w:t>Gonzalez</w:t>
-            </w:r>
-            <w:proofErr w:type="spellEnd"/>
+              <w:t>González</w:t>
+            </w:r>
           </w:p>
         </w:tc>
       </w:tr>
@@ -989,23 +1014,37 @@
                 <w:szCs w:val="24"/>
               </w:rPr>
             </w:pPr>
-            <w:proofErr w:type="spellStart"/>
             <w:r>
               <w:rPr>
                 <w:rFonts w:ascii="Times New Roman" w:eastAsia="Times New Roman" w:hAnsi="Times New Roman" w:cs="Times New Roman"/>
                 <w:sz w:val="24"/>
                 <w:szCs w:val="24"/>
               </w:rPr>
-              <w:t>Igancio</w:t>
-            </w:r>
-            <w:proofErr w:type="spellEnd"/>
+              <w:t>Ig</w:t>
+            </w:r>
             <w:r>
               <w:rPr>
                 <w:rFonts w:ascii="Times New Roman" w:eastAsia="Times New Roman" w:hAnsi="Times New Roman" w:cs="Times New Roman"/>
                 <w:sz w:val="24"/>
                 <w:szCs w:val="24"/>
               </w:rPr>
-              <w:t xml:space="preserve"> Araya</w:t>
+              <w:t>n</w:t>
+            </w:r>
+            <w:r>
+              <w:rPr>
+                <w:rFonts w:ascii="Times New Roman" w:eastAsia="Times New Roman" w:hAnsi="Times New Roman" w:cs="Times New Roman"/>
+                <w:sz w:val="24"/>
+                <w:szCs w:val="24"/>
+              </w:rPr>
+              <w:t>a</w:t>
+            </w:r>
+            <w:r>
+              <w:rPr>
+                <w:rFonts w:ascii="Times New Roman" w:eastAsia="Times New Roman" w:hAnsi="Times New Roman" w:cs="Times New Roman"/>
+                <w:sz w:val="24"/>
+                <w:szCs w:val="24"/>
+              </w:rPr>
+              <w:t>cio Araya</w:t>
             </w:r>
           </w:p>
         </w:tc>
@@ -1738,7 +1777,7 @@
                 <w:sz w:val="20"/>
                 <w:szCs w:val="20"/>
               </w:rPr>
-              <w:t>RF-33</w:t>
+              <w:t>RF-01-01</w:t>
             </w:r>
           </w:p>
         </w:tc>
@@ -1768,7 +1807,23 @@
                 <w:sz w:val="20"/>
                 <w:szCs w:val="20"/>
               </w:rPr>
-              <w:t>Crear Funcionalidad Hot Folder Lux, para poder insertar data de los autos dentro de la base de datos. Para lograr esto se desarrollará un proceso Hot Folder que consiste en un proceso que lee archivos (la data será entregada en forma de .</w:t>
+              <w:t xml:space="preserve">Crear Funcionalidad Hot Folder Lux, para </w:t>
+            </w:r>
+            <w:r>
+              <w:rPr>
+                <w:rFonts w:ascii="Times New Roman" w:eastAsia="Times New Roman" w:hAnsi="Times New Roman" w:cs="Times New Roman"/>
+                <w:sz w:val="20"/>
+                <w:szCs w:val="20"/>
+              </w:rPr>
+              <w:t>poder insertar data de patrón de autos (marca-modelo-año-motor)</w:t>
+            </w:r>
+            <w:r>
+              <w:rPr>
+                <w:rFonts w:ascii="Times New Roman" w:eastAsia="Times New Roman" w:hAnsi="Times New Roman" w:cs="Times New Roman"/>
+                <w:sz w:val="20"/>
+                <w:szCs w:val="20"/>
+              </w:rPr>
+              <w:t xml:space="preserve"> dentro de la base de datos. Para lograr esto se desarrollará un proceso Hot Folder que consiste en un proceso que lee archivos (la data será entregada en forma de .</w:t>
             </w:r>
             <w:proofErr w:type="spellStart"/>
             <w:r>
@@ -1786,7 +1841,23 @@
                 <w:sz w:val="20"/>
                 <w:szCs w:val="20"/>
               </w:rPr>
-              <w:t>) y luego los inserte dentro de la base de datos. Debe contar con validación para no ingresar datos repetidos o si viene sin datos, además de un resumen que se pueda enviar por mail. El proceso está pensado para que en un futuro se puedan procesar más tipos de archivos, así que debe contar con validación de extensión y nombre de archivo (enviar por mail errores).</w:t>
+              <w:t xml:space="preserve">) y luego los inserte dentro de la base de datos. Debe contar con validación para no ingresar datos repetidos o si viene sin datos, además de un resumen que se pueda enviar por mail. El proceso está pensado para que en </w:t>
+            </w:r>
+            <w:r>
+              <w:rPr>
+                <w:rFonts w:ascii="Times New Roman" w:eastAsia="Times New Roman" w:hAnsi="Times New Roman" w:cs="Times New Roman"/>
+                <w:sz w:val="20"/>
+                <w:szCs w:val="20"/>
+              </w:rPr>
+              <w:t>un futuro se puedan procesar otros</w:t>
+            </w:r>
+            <w:r>
+              <w:rPr>
+                <w:rFonts w:ascii="Times New Roman" w:eastAsia="Times New Roman" w:hAnsi="Times New Roman" w:cs="Times New Roman"/>
+                <w:sz w:val="20"/>
+                <w:szCs w:val="20"/>
+              </w:rPr>
+              <w:t xml:space="preserve"> tipos de archivos, así que debe contar con validación de extensión y nombre de archivo (enviar por mail errores).</w:t>
             </w:r>
           </w:p>
         </w:tc>
@@ -1993,7 +2064,7 @@
                 <w:sz w:val="20"/>
                 <w:szCs w:val="20"/>
               </w:rPr>
-              <w:t>RF-33</w:t>
+              <w:t>RF-02-01</w:t>
             </w:r>
           </w:p>
         </w:tc>
@@ -2089,7 +2160,7 @@
                 <w:sz w:val="20"/>
                 <w:szCs w:val="20"/>
               </w:rPr>
-              <w:t>RF-03</w:t>
+              <w:t>RF-02-02</w:t>
             </w:r>
           </w:p>
         </w:tc>
@@ -2179,6 +2250,14 @@
                 <w:szCs w:val="20"/>
               </w:rPr>
             </w:pPr>
+            <w:r>
+              <w:rPr>
+                <w:rFonts w:ascii="Times New Roman" w:eastAsia="Times New Roman" w:hAnsi="Times New Roman" w:cs="Times New Roman"/>
+                <w:sz w:val="20"/>
+                <w:szCs w:val="20"/>
+              </w:rPr>
+              <w:t>RF-02-03</w:t>
+            </w:r>
           </w:p>
         </w:tc>
         <w:tc>
@@ -2299,6 +2378,14 @@
                 <w:szCs w:val="20"/>
               </w:rPr>
             </w:pPr>
+            <w:r>
+              <w:rPr>
+                <w:rFonts w:ascii="Times New Roman" w:eastAsia="Times New Roman" w:hAnsi="Times New Roman" w:cs="Times New Roman"/>
+                <w:sz w:val="20"/>
+                <w:szCs w:val="20"/>
+              </w:rPr>
+              <w:t>RF-02-04</w:t>
+            </w:r>
           </w:p>
         </w:tc>
         <w:tc>
@@ -2387,6 +2474,14 @@
                 <w:szCs w:val="20"/>
               </w:rPr>
             </w:pPr>
+            <w:r>
+              <w:rPr>
+                <w:rFonts w:ascii="Times New Roman" w:eastAsia="Times New Roman" w:hAnsi="Times New Roman" w:cs="Times New Roman"/>
+                <w:sz w:val="20"/>
+                <w:szCs w:val="20"/>
+              </w:rPr>
+              <w:t>RF-02-05</w:t>
+            </w:r>
           </w:p>
         </w:tc>
         <w:tc>
@@ -2517,6 +2612,15 @@
                 <w:szCs w:val="20"/>
               </w:rPr>
             </w:pPr>
+            <w:r>
+              <w:rPr>
+                <w:rFonts w:ascii="Times New Roman" w:eastAsia="Times New Roman" w:hAnsi="Times New Roman" w:cs="Times New Roman"/>
+                <w:sz w:val="20"/>
+                <w:szCs w:val="20"/>
+              </w:rPr>
+              <w:lastRenderedPageBreak/>
+              <w:t>RF-02-06</w:t>
+            </w:r>
           </w:p>
         </w:tc>
         <w:tc>
@@ -2578,8 +2682,6 @@
               </w:rPr>
               <w:t>Alta</w:t>
             </w:r>
-            <w:bookmarkStart w:id="0" w:name="_GoBack"/>
-            <w:bookmarkEnd w:id="0"/>
           </w:p>
         </w:tc>
       </w:tr>
@@ -2754,7 +2856,7 @@
                 <w:sz w:val="20"/>
                 <w:szCs w:val="20"/>
               </w:rPr>
-              <w:t>RF-02</w:t>
+              <w:t>RF-03-01</w:t>
             </w:r>
           </w:p>
         </w:tc>
@@ -2850,7 +2952,7 @@
                 <w:sz w:val="20"/>
                 <w:szCs w:val="20"/>
               </w:rPr>
-              <w:t>RF-03</w:t>
+              <w:t>RF-03-02</w:t>
             </w:r>
           </w:p>
         </w:tc>
@@ -2946,7 +3048,7 @@
                 <w:sz w:val="20"/>
                 <w:szCs w:val="20"/>
               </w:rPr>
-              <w:t>RF-04</w:t>
+              <w:t>RF-03-03</w:t>
             </w:r>
           </w:p>
         </w:tc>
@@ -3047,7 +3149,7 @@
                 <w:sz w:val="20"/>
                 <w:szCs w:val="20"/>
               </w:rPr>
-              <w:t>RF-05</w:t>
+              <w:t>RF-03-04</w:t>
             </w:r>
           </w:p>
         </w:tc>
@@ -3143,7 +3245,7 @@
                 <w:sz w:val="20"/>
                 <w:szCs w:val="20"/>
               </w:rPr>
-              <w:t>RF-06</w:t>
+              <w:t>RF-03-05</w:t>
             </w:r>
           </w:p>
         </w:tc>
@@ -3239,7 +3341,7 @@
                 <w:sz w:val="20"/>
                 <w:szCs w:val="20"/>
               </w:rPr>
-              <w:t>RF-07</w:t>
+              <w:t>RF-03-06</w:t>
             </w:r>
           </w:p>
         </w:tc>
@@ -3335,7 +3437,7 @@
                 <w:sz w:val="20"/>
                 <w:szCs w:val="20"/>
               </w:rPr>
-              <w:t>RF-08</w:t>
+              <w:t>RF-03-07</w:t>
             </w:r>
           </w:p>
         </w:tc>
@@ -3436,7 +3538,7 @@
                 <w:sz w:val="20"/>
                 <w:szCs w:val="20"/>
               </w:rPr>
-              <w:t>RF-09</w:t>
+              <w:t>RF-03-08</w:t>
             </w:r>
           </w:p>
         </w:tc>
@@ -3537,7 +3639,7 @@
                 <w:sz w:val="20"/>
                 <w:szCs w:val="20"/>
               </w:rPr>
-              <w:t>RF-10</w:t>
+              <w:t>RF-03-09</w:t>
             </w:r>
           </w:p>
         </w:tc>
@@ -3630,7 +3732,7 @@
                 <w:sz w:val="20"/>
                 <w:szCs w:val="20"/>
               </w:rPr>
-              <w:t>RF-11</w:t>
+              <w:t>RF-03-10</w:t>
             </w:r>
           </w:p>
         </w:tc>
@@ -3731,7 +3833,7 @@
                 <w:sz w:val="20"/>
                 <w:szCs w:val="20"/>
               </w:rPr>
-              <w:t>RF-12</w:t>
+              <w:t>RF-03-11</w:t>
             </w:r>
           </w:p>
         </w:tc>
@@ -3832,7 +3934,7 @@
                 <w:sz w:val="20"/>
                 <w:szCs w:val="20"/>
               </w:rPr>
-              <w:t>RF-13</w:t>
+              <w:t>RF-03-12</w:t>
             </w:r>
           </w:p>
         </w:tc>
@@ -3933,7 +4035,7 @@
                 <w:sz w:val="20"/>
                 <w:szCs w:val="20"/>
               </w:rPr>
-              <w:t>RF-14</w:t>
+              <w:t>RF-03-13</w:t>
             </w:r>
           </w:p>
         </w:tc>
@@ -4026,7 +4128,7 @@
                 <w:sz w:val="20"/>
                 <w:szCs w:val="20"/>
               </w:rPr>
-              <w:t>RF-15</w:t>
+              <w:t>RF-03-14</w:t>
             </w:r>
           </w:p>
         </w:tc>
@@ -4119,7 +4221,7 @@
                 <w:sz w:val="20"/>
                 <w:szCs w:val="20"/>
               </w:rPr>
-              <w:t>FR-16</w:t>
+              <w:t>RF-03-15</w:t>
             </w:r>
           </w:p>
         </w:tc>
@@ -4149,7 +4251,15 @@
                 <w:sz w:val="20"/>
                 <w:szCs w:val="20"/>
               </w:rPr>
-              <w:t>Crear Funcionalidad e Interfaz Caja/Comercios/Generar Pago, El usuario confirma que depositó el dinero en la cuenta del comercio.</w:t>
+              <w:t>Crear Funcionalidad e Interfaz Gestionar Talleres, para que el administrador pueda indicar los talleres que tendrá un administrador para que en el caso de que el taller publique un pedido y acepte una oferta, pueda enlazar la información del administrador para que el taller pueda depositar el dinero en su cuenta</w:t>
+            </w:r>
+            <w:r>
+              <w:rPr>
+                <w:rFonts w:ascii="Times New Roman" w:eastAsia="Times New Roman" w:hAnsi="Times New Roman" w:cs="Times New Roman"/>
+                <w:sz w:val="20"/>
+                <w:szCs w:val="20"/>
+              </w:rPr>
+              <w:t>.</w:t>
             </w:r>
           </w:p>
         </w:tc>
@@ -4212,7 +4322,8 @@
                 <w:sz w:val="20"/>
                 <w:szCs w:val="20"/>
               </w:rPr>
-              <w:t>FR-17</w:t>
+              <w:lastRenderedPageBreak/>
+              <w:t>RF-03-16</w:t>
             </w:r>
           </w:p>
         </w:tc>
@@ -4242,236 +4353,31 @@
                 <w:sz w:val="20"/>
                 <w:szCs w:val="20"/>
               </w:rPr>
-              <w:t>Crear Funcionalidad e Interfaz Gestionar Talleres, para que el administrador pueda indicar los talleres que tendrá un administrador para que en el caso de que el taller publique un pedido y acepte una oferta, pueda enlazar la información del administrador para que el taller pueda depositar el dinero en su cuenta</w:t>
-            </w:r>
-            <w:r>
-              <w:rPr>
-                <w:rFonts w:ascii="Times New Roman" w:eastAsia="Times New Roman" w:hAnsi="Times New Roman" w:cs="Times New Roman"/>
-                <w:sz w:val="20"/>
-                <w:szCs w:val="20"/>
-              </w:rPr>
-              <w:t>.</w:t>
-            </w:r>
-          </w:p>
-        </w:tc>
-        <w:tc>
-          <w:tcPr>
-            <w:tcW w:w="1263" w:type="dxa"/>
-            <w:tcBorders>
-              <w:top w:val="single" w:sz="8" w:space="0" w:color="4472C4"/>
-              <w:left w:val="single" w:sz="8" w:space="0" w:color="4472C4"/>
-              <w:bottom w:val="single" w:sz="8" w:space="0" w:color="4472C4"/>
-              <w:right w:val="single" w:sz="8" w:space="0" w:color="4472C4"/>
-            </w:tcBorders>
-            <w:vAlign w:val="center"/>
-          </w:tcPr>
-          <w:p>
-            <w:pPr>
-              <w:spacing w:line="256" w:lineRule="auto"/>
-              <w:jc w:val="center"/>
-              <w:rPr>
-                <w:rFonts w:ascii="Times New Roman" w:eastAsia="Times New Roman" w:hAnsi="Times New Roman" w:cs="Times New Roman"/>
-                <w:sz w:val="20"/>
-                <w:szCs w:val="20"/>
-              </w:rPr>
-            </w:pPr>
-            <w:r>
-              <w:rPr>
-                <w:rFonts w:ascii="Times New Roman" w:eastAsia="Times New Roman" w:hAnsi="Times New Roman" w:cs="Times New Roman"/>
-                <w:sz w:val="20"/>
-                <w:szCs w:val="20"/>
-              </w:rPr>
-              <w:t>Alta</w:t>
-            </w:r>
-          </w:p>
-        </w:tc>
-      </w:tr>
-      <w:tr>
-        <w:tc>
-          <w:tcPr>
-            <w:tcW w:w="1271" w:type="dxa"/>
-            <w:tcBorders>
-              <w:top w:val="single" w:sz="8" w:space="0" w:color="4472C4"/>
-              <w:left w:val="single" w:sz="8" w:space="0" w:color="4472C4"/>
-              <w:bottom w:val="single" w:sz="8" w:space="0" w:color="4472C4"/>
-              <w:right w:val="single" w:sz="8" w:space="0" w:color="4472C4"/>
-            </w:tcBorders>
-          </w:tcPr>
-          <w:p>
-            <w:pPr>
-              <w:spacing w:line="256" w:lineRule="auto"/>
-              <w:jc w:val="center"/>
-              <w:rPr>
-                <w:rFonts w:ascii="Times New Roman" w:eastAsia="Times New Roman" w:hAnsi="Times New Roman" w:cs="Times New Roman"/>
-                <w:sz w:val="20"/>
-                <w:szCs w:val="20"/>
-              </w:rPr>
-            </w:pPr>
-            <w:r>
-              <w:rPr>
-                <w:rFonts w:ascii="Times New Roman" w:eastAsia="Times New Roman" w:hAnsi="Times New Roman" w:cs="Times New Roman"/>
-                <w:sz w:val="20"/>
-                <w:szCs w:val="20"/>
-              </w:rPr>
-              <w:lastRenderedPageBreak/>
-              <w:t>RF-17</w:t>
-            </w:r>
-          </w:p>
-        </w:tc>
-        <w:tc>
-          <w:tcPr>
-            <w:tcW w:w="6811" w:type="dxa"/>
-            <w:tcBorders>
-              <w:top w:val="single" w:sz="8" w:space="0" w:color="4472C4"/>
-              <w:left w:val="single" w:sz="8" w:space="0" w:color="4472C4"/>
-              <w:bottom w:val="single" w:sz="8" w:space="0" w:color="4472C4"/>
-              <w:right w:val="single" w:sz="8" w:space="0" w:color="4472C4"/>
-            </w:tcBorders>
-            <w:vAlign w:val="center"/>
-          </w:tcPr>
-          <w:p>
-            <w:pPr>
-              <w:spacing w:line="256" w:lineRule="auto"/>
-              <w:rPr>
-                <w:rFonts w:ascii="Times New Roman" w:eastAsia="Times New Roman" w:hAnsi="Times New Roman" w:cs="Times New Roman"/>
-                <w:sz w:val="20"/>
-                <w:szCs w:val="20"/>
-              </w:rPr>
-            </w:pPr>
-            <w:r>
-              <w:rPr>
-                <w:rFonts w:ascii="Times New Roman" w:eastAsia="Times New Roman" w:hAnsi="Times New Roman" w:cs="Times New Roman"/>
-                <w:sz w:val="20"/>
-                <w:szCs w:val="20"/>
-              </w:rPr>
-              <w:t>Crear Interfaz Caja/Talleres, para ver los talleres que confirmaron depositar a la cuenta del Usuario Administrador</w:t>
-            </w:r>
-            <w:r>
-              <w:rPr>
-                <w:rFonts w:ascii="Times New Roman" w:eastAsia="Times New Roman" w:hAnsi="Times New Roman" w:cs="Times New Roman"/>
-                <w:sz w:val="20"/>
-                <w:szCs w:val="20"/>
-              </w:rPr>
-              <w:t>.</w:t>
-            </w:r>
-          </w:p>
-        </w:tc>
-        <w:tc>
-          <w:tcPr>
-            <w:tcW w:w="1263" w:type="dxa"/>
-            <w:tcBorders>
-              <w:top w:val="single" w:sz="8" w:space="0" w:color="4472C4"/>
-              <w:left w:val="single" w:sz="8" w:space="0" w:color="4472C4"/>
-              <w:bottom w:val="single" w:sz="8" w:space="0" w:color="4472C4"/>
-              <w:right w:val="single" w:sz="8" w:space="0" w:color="4472C4"/>
-            </w:tcBorders>
-            <w:vAlign w:val="center"/>
-          </w:tcPr>
-          <w:p>
-            <w:pPr>
-              <w:spacing w:line="256" w:lineRule="auto"/>
-              <w:jc w:val="center"/>
-              <w:rPr>
-                <w:rFonts w:ascii="Times New Roman" w:eastAsia="Times New Roman" w:hAnsi="Times New Roman" w:cs="Times New Roman"/>
-                <w:sz w:val="20"/>
-                <w:szCs w:val="20"/>
-              </w:rPr>
-            </w:pPr>
-            <w:r>
-              <w:rPr>
-                <w:rFonts w:ascii="Times New Roman" w:eastAsia="Times New Roman" w:hAnsi="Times New Roman" w:cs="Times New Roman"/>
-                <w:sz w:val="20"/>
-                <w:szCs w:val="20"/>
-              </w:rPr>
-              <w:t>Alta</w:t>
-            </w:r>
-          </w:p>
-        </w:tc>
-      </w:tr>
-      <w:tr>
-        <w:tc>
-          <w:tcPr>
-            <w:tcW w:w="1271" w:type="dxa"/>
-            <w:tcBorders>
-              <w:top w:val="single" w:sz="8" w:space="0" w:color="4472C4"/>
-              <w:left w:val="single" w:sz="8" w:space="0" w:color="4472C4"/>
-              <w:bottom w:val="single" w:sz="8" w:space="0" w:color="4472C4"/>
-              <w:right w:val="single" w:sz="8" w:space="0" w:color="4472C4"/>
-            </w:tcBorders>
-          </w:tcPr>
-          <w:p>
-            <w:pPr>
-              <w:spacing w:line="256" w:lineRule="auto"/>
-              <w:jc w:val="center"/>
-              <w:rPr>
-                <w:rFonts w:ascii="Times New Roman" w:eastAsia="Times New Roman" w:hAnsi="Times New Roman" w:cs="Times New Roman"/>
-                <w:sz w:val="20"/>
-                <w:szCs w:val="20"/>
-              </w:rPr>
-            </w:pPr>
-            <w:r>
-              <w:rPr>
-                <w:rFonts w:ascii="Times New Roman" w:eastAsia="Times New Roman" w:hAnsi="Times New Roman" w:cs="Times New Roman"/>
-                <w:sz w:val="20"/>
-                <w:szCs w:val="20"/>
-              </w:rPr>
-              <w:t>FR-18</w:t>
-            </w:r>
-          </w:p>
-        </w:tc>
-        <w:tc>
-          <w:tcPr>
-            <w:tcW w:w="6811" w:type="dxa"/>
-            <w:tcBorders>
-              <w:top w:val="single" w:sz="8" w:space="0" w:color="4472C4"/>
-              <w:left w:val="single" w:sz="8" w:space="0" w:color="4472C4"/>
-              <w:bottom w:val="single" w:sz="8" w:space="0" w:color="4472C4"/>
-              <w:right w:val="single" w:sz="8" w:space="0" w:color="4472C4"/>
-            </w:tcBorders>
-            <w:vAlign w:val="center"/>
-          </w:tcPr>
-          <w:p>
-            <w:pPr>
-              <w:spacing w:line="256" w:lineRule="auto"/>
-              <w:rPr>
-                <w:rFonts w:ascii="Times New Roman" w:eastAsia="Times New Roman" w:hAnsi="Times New Roman" w:cs="Times New Roman"/>
-                <w:sz w:val="20"/>
-                <w:szCs w:val="20"/>
-              </w:rPr>
-            </w:pPr>
-            <w:r>
-              <w:rPr>
-                <w:rFonts w:ascii="Times New Roman" w:eastAsia="Times New Roman" w:hAnsi="Times New Roman" w:cs="Times New Roman"/>
-                <w:sz w:val="20"/>
-                <w:szCs w:val="20"/>
-              </w:rPr>
-              <w:t>Crear Funcionalidad e Interfaz Caja/Talleres/Confirmar Pago, El Usuario confirma si se depositó o no el pago en su cuenta, si confirma aparecerá en la interfaz Caja/Comercios para generar pago, si el usuario ve un problema con el pago, podrá notificarlo dentro del flujo con un mensaje obligatorio sobre el problema. En el caso de que hay un problema el taller tendrá que volver a la etapa de depósito(</w:t>
-            </w:r>
-            <w:proofErr w:type="spellStart"/>
-            <w:r>
-              <w:rPr>
-                <w:rFonts w:ascii="Times New Roman" w:eastAsia="Times New Roman" w:hAnsi="Times New Roman" w:cs="Times New Roman"/>
-                <w:sz w:val="20"/>
-                <w:szCs w:val="20"/>
-              </w:rPr>
-              <w:t>Ej</w:t>
-            </w:r>
-            <w:proofErr w:type="spellEnd"/>
-            <w:r>
-              <w:rPr>
-                <w:rFonts w:ascii="Times New Roman" w:eastAsia="Times New Roman" w:hAnsi="Times New Roman" w:cs="Times New Roman"/>
-                <w:sz w:val="20"/>
-                <w:szCs w:val="20"/>
-              </w:rPr>
-              <w:t xml:space="preserve"> de problemas: no se depositó a la cuenta, se depositó un pago incorrecto que no concuer</w:t>
-            </w:r>
-            <w:r>
-              <w:rPr>
-                <w:rFonts w:ascii="Times New Roman" w:eastAsia="Times New Roman" w:hAnsi="Times New Roman" w:cs="Times New Roman"/>
-                <w:sz w:val="20"/>
-                <w:szCs w:val="20"/>
-              </w:rPr>
-              <w:t>da con la cantidad del sistema),</w:t>
+              <w:t>Crear Funcionalidad e Inter</w:t>
+            </w:r>
+            <w:r>
+              <w:rPr>
+                <w:rFonts w:ascii="Times New Roman" w:eastAsia="Times New Roman" w:hAnsi="Times New Roman" w:cs="Times New Roman"/>
+                <w:sz w:val="20"/>
+                <w:szCs w:val="20"/>
+              </w:rPr>
+              <w:t>faz Gestión de Ventas</w:t>
+            </w:r>
+            <w:r>
+              <w:rPr>
+                <w:rFonts w:ascii="Times New Roman" w:eastAsia="Times New Roman" w:hAnsi="Times New Roman" w:cs="Times New Roman"/>
+                <w:sz w:val="20"/>
+                <w:szCs w:val="20"/>
+              </w:rPr>
+              <w:t xml:space="preserve">, </w:t>
+            </w:r>
+            <w:r>
+              <w:rPr>
+                <w:rFonts w:ascii="Times New Roman" w:eastAsia="Times New Roman" w:hAnsi="Times New Roman" w:cs="Times New Roman"/>
+                <w:sz w:val="20"/>
+                <w:szCs w:val="20"/>
+              </w:rPr>
+              <w:t>para que el administrador pueda ver todas las ofertas que están en el flujo de pago, debe ser de tipo tabla y debe contar con la información del pago hecho por el taller, el comprobante del pago, y la información del comercio. Debe aparecer la información de la cuenta bancaría para depositar al comercio, lo mismo el taller para que el administrador pueda ver en su cuenta (fuera de la aplicación) si el taller le depositó el pago. El administrador deberá confirmar si el taller deposito el dinero y si le deposito el dinero correspondiente al comercio. Al confirmar también tendrá la opción de incluir una foto del comprobante.</w:t>
             </w:r>
           </w:p>
         </w:tc>
@@ -4680,7 +4586,7 @@
                 <w:sz w:val="20"/>
                 <w:szCs w:val="20"/>
               </w:rPr>
-              <w:t>RF-21</w:t>
+              <w:t>RF-04-01</w:t>
             </w:r>
           </w:p>
         </w:tc>
@@ -4792,7 +4698,7 @@
                 <w:sz w:val="20"/>
                 <w:szCs w:val="20"/>
               </w:rPr>
-              <w:t>RF-22</w:t>
+              <w:t>RF-04-02</w:t>
             </w:r>
           </w:p>
         </w:tc>
@@ -4904,7 +4810,7 @@
                 <w:sz w:val="20"/>
                 <w:szCs w:val="20"/>
               </w:rPr>
-              <w:t>RF-23</w:t>
+              <w:t>RF-04-03</w:t>
             </w:r>
           </w:p>
         </w:tc>
@@ -5008,7 +4914,7 @@
                 <w:sz w:val="20"/>
                 <w:szCs w:val="20"/>
               </w:rPr>
-              <w:t>RF-24</w:t>
+              <w:t>RF-04-04</w:t>
             </w:r>
           </w:p>
         </w:tc>
@@ -5127,7 +5033,7 @@
                 <w:sz w:val="20"/>
                 <w:szCs w:val="20"/>
               </w:rPr>
-              <w:t>RF-25</w:t>
+              <w:t>RF-04-05</w:t>
             </w:r>
           </w:p>
         </w:tc>
@@ -5244,7 +5150,7 @@
                 <w:sz w:val="20"/>
                 <w:szCs w:val="20"/>
               </w:rPr>
-              <w:t>RF-26</w:t>
+              <w:t>RF-04-06</w:t>
             </w:r>
           </w:p>
         </w:tc>
@@ -5353,7 +5259,7 @@
                 <w:sz w:val="20"/>
                 <w:szCs w:val="20"/>
               </w:rPr>
-              <w:t>RF-27</w:t>
+              <w:t>RF-04-07</w:t>
             </w:r>
           </w:p>
         </w:tc>
@@ -5462,7 +5368,7 @@
                 <w:sz w:val="20"/>
                 <w:szCs w:val="20"/>
               </w:rPr>
-              <w:t>RF-28</w:t>
+              <w:t>RF-04-08</w:t>
             </w:r>
           </w:p>
         </w:tc>
@@ -5571,7 +5477,7 @@
                 <w:sz w:val="20"/>
                 <w:szCs w:val="20"/>
               </w:rPr>
-              <w:t>RF-29</w:t>
+              <w:t>RF-04-09</w:t>
             </w:r>
           </w:p>
         </w:tc>
@@ -5704,7 +5610,7 @@
                 <w:sz w:val="20"/>
                 <w:szCs w:val="20"/>
               </w:rPr>
-              <w:t>RF -30</w:t>
+              <w:t>RF-04-10</w:t>
             </w:r>
           </w:p>
         </w:tc>
@@ -5839,6 +5745,14 @@
                 <w:szCs w:val="20"/>
               </w:rPr>
             </w:pPr>
+            <w:r>
+              <w:rPr>
+                <w:rFonts w:ascii="Times New Roman" w:eastAsia="Times New Roman" w:hAnsi="Times New Roman" w:cs="Times New Roman"/>
+                <w:sz w:val="20"/>
+                <w:szCs w:val="20"/>
+              </w:rPr>
+              <w:t>RF-04-11</w:t>
+            </w:r>
           </w:p>
         </w:tc>
         <w:tc>
@@ -5867,7 +5781,7 @@
                 <w:sz w:val="20"/>
                 <w:szCs w:val="20"/>
               </w:rPr>
-              <w:t xml:space="preserve">Crear Interfaz Mis Pedidos/Detalles del Pedido/Detalles del Producto, para ver la información del pedido, del producto y de la oferta. En la interfaz deben aparecer los detalles de la oferta, y poder elegir alguna de las ofertas, puede elegir más de una oferta y escoger la cantidad de producto que desee de alguna oferta en </w:t>
+              <w:t xml:space="preserve">Crear Interfaz Mis Pedidos/Detalles del Pedido/Detalles del Producto, para ver la información del pedido, del producto y de la oferta. En la interfaz deben aparecer los detalles de la oferta, y poder elegir alguna de las ofertas, puede elegir más de una oferta y escoger la cantidad de producto que desee de alguna oferta en concreto. Luego de elegir las ofertas debe tener la funcionalidad para poder </w:t>
             </w:r>
             <w:r>
               <w:rPr>
@@ -5876,7 +5790,7 @@
                 <w:szCs w:val="20"/>
               </w:rPr>
               <w:lastRenderedPageBreak/>
-              <w:t>concreto. Luego de elegir las ofertas debe tener la funcionalidad para poder agregar estos ítems a una caja (luego de elegir y confirmar, debe redirigir a la interfaz de Caja). Debe tener validación para no exceder la cantidad deseada del producto, al elegir ofertas debe quedar con la misma cantidad de productos que pidió, puede escoger menos pero el producto todavía podrá ser ofertado.</w:t>
+              <w:t>agregar estos ítems a una caja (luego de elegir y confirmar, debe redirigir a la interfaz de Caja). Debe tener validación para no exceder la cantidad deseada del producto, al elegir ofertas debe quedar con la misma cantidad de productos que pidió, puede escoger menos pero el producto todavía podrá ser ofertado.</w:t>
             </w:r>
           </w:p>
         </w:tc>
@@ -5934,6 +5848,15 @@
                 <w:szCs w:val="20"/>
               </w:rPr>
             </w:pPr>
+            <w:r>
+              <w:rPr>
+                <w:rFonts w:ascii="Times New Roman" w:eastAsia="Times New Roman" w:hAnsi="Times New Roman" w:cs="Times New Roman"/>
+                <w:sz w:val="20"/>
+                <w:szCs w:val="20"/>
+              </w:rPr>
+              <w:lastRenderedPageBreak/>
+              <w:t>RF-04-12</w:t>
+            </w:r>
           </w:p>
         </w:tc>
         <w:tc>
@@ -6027,6 +5950,14 @@
                 <w:szCs w:val="20"/>
               </w:rPr>
             </w:pPr>
+            <w:r>
+              <w:rPr>
+                <w:rFonts w:ascii="Times New Roman" w:eastAsia="Times New Roman" w:hAnsi="Times New Roman" w:cs="Times New Roman"/>
+                <w:sz w:val="20"/>
+                <w:szCs w:val="20"/>
+              </w:rPr>
+              <w:t>RF-04-13</w:t>
+            </w:r>
           </w:p>
         </w:tc>
         <w:tc>
@@ -6112,6 +6043,14 @@
                 <w:szCs w:val="20"/>
               </w:rPr>
             </w:pPr>
+            <w:r>
+              <w:rPr>
+                <w:rFonts w:ascii="Times New Roman" w:eastAsia="Times New Roman" w:hAnsi="Times New Roman" w:cs="Times New Roman"/>
+                <w:sz w:val="20"/>
+                <w:szCs w:val="20"/>
+              </w:rPr>
+              <w:t>RF-04-14</w:t>
+            </w:r>
           </w:p>
         </w:tc>
         <w:tc>
@@ -6197,6 +6136,14 @@
                 <w:szCs w:val="20"/>
               </w:rPr>
             </w:pPr>
+            <w:r>
+              <w:rPr>
+                <w:rFonts w:ascii="Times New Roman" w:eastAsia="Times New Roman" w:hAnsi="Times New Roman" w:cs="Times New Roman"/>
+                <w:sz w:val="20"/>
+                <w:szCs w:val="20"/>
+              </w:rPr>
+              <w:t>RF-04-15</w:t>
+            </w:r>
           </w:p>
         </w:tc>
         <w:tc>
@@ -6288,7 +6235,7 @@
                 <w:sz w:val="20"/>
                 <w:szCs w:val="20"/>
               </w:rPr>
-              <w:t>RF-31</w:t>
+              <w:t>RF-04-16</w:t>
             </w:r>
           </w:p>
         </w:tc>
@@ -6527,7 +6474,7 @@
                 <w:sz w:val="20"/>
                 <w:szCs w:val="20"/>
               </w:rPr>
-              <w:t>RF-34</w:t>
+              <w:t>RF-04-01</w:t>
             </w:r>
           </w:p>
         </w:tc>
@@ -6639,7 +6586,7 @@
                 <w:sz w:val="20"/>
                 <w:szCs w:val="20"/>
               </w:rPr>
-              <w:t>RF-35</w:t>
+              <w:t>RF-04-02</w:t>
             </w:r>
           </w:p>
         </w:tc>
@@ -6751,7 +6698,7 @@
                 <w:sz w:val="20"/>
                 <w:szCs w:val="20"/>
               </w:rPr>
-              <w:t>RF-36</w:t>
+              <w:t>RF-04-03</w:t>
             </w:r>
           </w:p>
         </w:tc>
@@ -6855,7 +6802,7 @@
                 <w:sz w:val="20"/>
                 <w:szCs w:val="20"/>
               </w:rPr>
-              <w:t>RF-37</w:t>
+              <w:t>RF-04-04</w:t>
             </w:r>
           </w:p>
         </w:tc>
@@ -6911,7 +6858,39 @@
                 <w:sz w:val="20"/>
                 <w:szCs w:val="20"/>
               </w:rPr>
-              <w:t>, nombre, dirección, teléfono, número de cuenta, tipo de cuenta y banco.</w:t>
+              <w:t xml:space="preserve">, nombre, dirección, teléfono, número </w:t>
+            </w:r>
+            <w:r>
+              <w:rPr>
+                <w:rFonts w:ascii="Times New Roman" w:eastAsia="Times New Roman" w:hAnsi="Times New Roman" w:cs="Times New Roman"/>
+                <w:sz w:val="20"/>
+                <w:szCs w:val="20"/>
+              </w:rPr>
+              <w:t xml:space="preserve">de cuenta, tipo de cuenta, </w:t>
+            </w:r>
+            <w:r>
+              <w:rPr>
+                <w:rFonts w:ascii="Times New Roman" w:eastAsia="Times New Roman" w:hAnsi="Times New Roman" w:cs="Times New Roman"/>
+                <w:sz w:val="20"/>
+                <w:szCs w:val="20"/>
+              </w:rPr>
+              <w:t>banco</w:t>
+            </w:r>
+            <w:r>
+              <w:rPr>
+                <w:rFonts w:ascii="Times New Roman" w:eastAsia="Times New Roman" w:hAnsi="Times New Roman" w:cs="Times New Roman"/>
+                <w:sz w:val="20"/>
+                <w:szCs w:val="20"/>
+              </w:rPr>
+              <w:t xml:space="preserve"> y marcas que vende el comercio</w:t>
+            </w:r>
+            <w:r>
+              <w:rPr>
+                <w:rFonts w:ascii="Times New Roman" w:eastAsia="Times New Roman" w:hAnsi="Times New Roman" w:cs="Times New Roman"/>
+                <w:sz w:val="20"/>
+                <w:szCs w:val="20"/>
+              </w:rPr>
+              <w:t>.</w:t>
             </w:r>
           </w:p>
         </w:tc>
@@ -6977,7 +6956,7 @@
                 <w:sz w:val="20"/>
                 <w:szCs w:val="20"/>
               </w:rPr>
-              <w:t>RF-38</w:t>
+              <w:t>RF-04-05</w:t>
             </w:r>
           </w:p>
         </w:tc>
@@ -7007,7 +6986,23 @@
                 <w:sz w:val="20"/>
                 <w:szCs w:val="20"/>
               </w:rPr>
-              <w:t>Crear Interfaz Mi Mesón Virtual/Listado de Productos, para ver los productos del sistema que pueden ser ofertados. Debe contar con un filtro por marca.</w:t>
+              <w:t>Crear Interfaz Mi Mesón Virtual/Listado de Productos, para ver los productos del sistema que pueden ser ofertados. Debe contar con un filtro por marca</w:t>
+            </w:r>
+            <w:r>
+              <w:rPr>
+                <w:rFonts w:ascii="Times New Roman" w:eastAsia="Times New Roman" w:hAnsi="Times New Roman" w:cs="Times New Roman"/>
+                <w:sz w:val="20"/>
+                <w:szCs w:val="20"/>
+              </w:rPr>
+              <w:t>, que estará por defecto con las marcas que vende el comercio</w:t>
+            </w:r>
+            <w:r>
+              <w:rPr>
+                <w:rFonts w:ascii="Times New Roman" w:eastAsia="Times New Roman" w:hAnsi="Times New Roman" w:cs="Times New Roman"/>
+                <w:sz w:val="20"/>
+                <w:szCs w:val="20"/>
+              </w:rPr>
+              <w:t>.</w:t>
             </w:r>
           </w:p>
         </w:tc>
@@ -7073,7 +7068,7 @@
                 <w:sz w:val="20"/>
                 <w:szCs w:val="20"/>
               </w:rPr>
-              <w:t>RF-39</w:t>
+              <w:t>RF-04-06</w:t>
             </w:r>
           </w:p>
         </w:tc>
@@ -7204,7 +7199,7 @@
                 <w:szCs w:val="20"/>
               </w:rPr>
               <w:lastRenderedPageBreak/>
-              <w:t>RF-40</w:t>
+              <w:t>RF-04-07</w:t>
             </w:r>
           </w:p>
         </w:tc>
@@ -7300,7 +7295,7 @@
                 <w:sz w:val="20"/>
                 <w:szCs w:val="20"/>
               </w:rPr>
-              <w:t>RF-41</w:t>
+              <w:t>RF-04-08</w:t>
             </w:r>
           </w:p>
         </w:tc>
@@ -7361,7 +7356,7 @@
                 <w:sz w:val="20"/>
                 <w:szCs w:val="20"/>
               </w:rPr>
-              <w:t>Alta</w:t>
+              <w:t>Media</w:t>
             </w:r>
           </w:p>
         </w:tc>
@@ -7396,7 +7391,7 @@
                 <w:sz w:val="20"/>
                 <w:szCs w:val="20"/>
               </w:rPr>
-              <w:t>RF-42</w:t>
+              <w:t>RF-04-09</w:t>
             </w:r>
           </w:p>
         </w:tc>
@@ -7457,7 +7452,7 @@
                 <w:sz w:val="20"/>
                 <w:szCs w:val="20"/>
               </w:rPr>
-              <w:t>Alta</w:t>
+              <w:t>Media</w:t>
             </w:r>
           </w:p>
         </w:tc>
@@ -7492,7 +7487,7 @@
                 <w:sz w:val="20"/>
                 <w:szCs w:val="20"/>
               </w:rPr>
-              <w:t>RF-43</w:t>
+              <w:t>RF-04-10</w:t>
             </w:r>
           </w:p>
         </w:tc>
@@ -7522,7 +7517,95 @@
                 <w:sz w:val="20"/>
                 <w:szCs w:val="20"/>
               </w:rPr>
-              <w:t>Crear Funcionalidad e Interfaz Mis Ventas, para que el usuario pueda ver un listado de ventas donde aparece sí el administrador ya depositó o no el dinero de la venta. Si el administrador depositó el dinero correctamente el usuario debe aceptarlo, por el contrario si no se efectuó el pago,  el comercio debe rechazar la correcta venta y comentar la razón y notificar que ya se hizo entrega del producto.</w:t>
+              <w:t xml:space="preserve">Crear Funcionalidad e Interfaz Mis Ventas, para que el usuario pueda ver un listado de </w:t>
+            </w:r>
+            <w:r>
+              <w:rPr>
+                <w:rFonts w:ascii="Times New Roman" w:eastAsia="Times New Roman" w:hAnsi="Times New Roman" w:cs="Times New Roman"/>
+                <w:sz w:val="20"/>
+                <w:szCs w:val="20"/>
+              </w:rPr>
+              <w:t>ofertas adjudicadas y vendidas,</w:t>
+            </w:r>
+            <w:r>
+              <w:rPr>
+                <w:rFonts w:ascii="Times New Roman" w:eastAsia="Times New Roman" w:hAnsi="Times New Roman" w:cs="Times New Roman"/>
+                <w:sz w:val="20"/>
+                <w:szCs w:val="20"/>
+              </w:rPr>
+              <w:t xml:space="preserve"> donde aparece sí el administrador ya depositó o no el dinero de la venta. S</w:t>
+            </w:r>
+            <w:r>
+              <w:rPr>
+                <w:rFonts w:ascii="Times New Roman" w:eastAsia="Times New Roman" w:hAnsi="Times New Roman" w:cs="Times New Roman"/>
+                <w:sz w:val="20"/>
+                <w:szCs w:val="20"/>
+              </w:rPr>
+              <w:t>í</w:t>
+            </w:r>
+            <w:r>
+              <w:rPr>
+                <w:rFonts w:ascii="Times New Roman" w:eastAsia="Times New Roman" w:hAnsi="Times New Roman" w:cs="Times New Roman"/>
+                <w:sz w:val="20"/>
+                <w:szCs w:val="20"/>
+              </w:rPr>
+              <w:t xml:space="preserve"> el administrador depositó el dinero correctamente</w:t>
+            </w:r>
+            <w:r>
+              <w:rPr>
+                <w:rFonts w:ascii="Times New Roman" w:eastAsia="Times New Roman" w:hAnsi="Times New Roman" w:cs="Times New Roman"/>
+                <w:sz w:val="20"/>
+                <w:szCs w:val="20"/>
+              </w:rPr>
+              <w:t>,</w:t>
+            </w:r>
+            <w:r>
+              <w:rPr>
+                <w:rFonts w:ascii="Times New Roman" w:eastAsia="Times New Roman" w:hAnsi="Times New Roman" w:cs="Times New Roman"/>
+                <w:sz w:val="20"/>
+                <w:szCs w:val="20"/>
+              </w:rPr>
+              <w:t xml:space="preserve"> el usuario debe aceptarlo, por el contrario</w:t>
+            </w:r>
+            <w:r>
+              <w:rPr>
+                <w:rFonts w:ascii="Times New Roman" w:eastAsia="Times New Roman" w:hAnsi="Times New Roman" w:cs="Times New Roman"/>
+                <w:sz w:val="20"/>
+                <w:szCs w:val="20"/>
+              </w:rPr>
+              <w:t>, sí</w:t>
+            </w:r>
+            <w:r>
+              <w:rPr>
+                <w:rFonts w:ascii="Times New Roman" w:eastAsia="Times New Roman" w:hAnsi="Times New Roman" w:cs="Times New Roman"/>
+                <w:sz w:val="20"/>
+                <w:szCs w:val="20"/>
+              </w:rPr>
+              <w:t xml:space="preserve"> no se efectuó el </w:t>
+            </w:r>
+            <w:r>
+              <w:rPr>
+                <w:rFonts w:ascii="Times New Roman" w:eastAsia="Times New Roman" w:hAnsi="Times New Roman" w:cs="Times New Roman"/>
+                <w:sz w:val="20"/>
+                <w:szCs w:val="20"/>
+              </w:rPr>
+              <w:t>pago, el</w:t>
+            </w:r>
+            <w:r>
+              <w:rPr>
+                <w:rFonts w:ascii="Times New Roman" w:eastAsia="Times New Roman" w:hAnsi="Times New Roman" w:cs="Times New Roman"/>
+                <w:sz w:val="20"/>
+                <w:szCs w:val="20"/>
+              </w:rPr>
+              <w:t xml:space="preserve"> comercio debe rechazar la correcta venta y comentar la razón</w:t>
+            </w:r>
+            <w:r>
+              <w:rPr>
+                <w:rFonts w:ascii="Times New Roman" w:eastAsia="Times New Roman" w:hAnsi="Times New Roman" w:cs="Times New Roman"/>
+                <w:sz w:val="20"/>
+                <w:szCs w:val="20"/>
+              </w:rPr>
+              <w:t>.</w:t>
             </w:r>
           </w:p>
         </w:tc>
@@ -7942,7 +8025,7 @@
                 <w:sz w:val="20"/>
                 <w:szCs w:val="20"/>
               </w:rPr>
-              <w:t>el software creado debe ser escalable</w:t>
+              <w:t>Se debe usar la plantilla CUBA para el desarrollo del proyecto.</w:t>
             </w:r>
           </w:p>
         </w:tc>
@@ -7966,7 +8049,7 @@
                 <w:sz w:val="20"/>
                 <w:szCs w:val="20"/>
               </w:rPr>
-              <w:t>Media</w:t>
+              <w:t>Alta</w:t>
             </w:r>
           </w:p>
         </w:tc>
@@ -8167,7 +8250,7 @@
                 <w:sz w:val="20"/>
                 <w:szCs w:val="20"/>
               </w:rPr>
-              <w:t>se debe asegurar la seguridad de que el acceso al servidor tenga la mejor protección disponible</w:t>
+              <w:t>se debe implementar en el servidor un servicio de firewall para proteger el acceso al mismo.</w:t>
             </w:r>
           </w:p>
         </w:tc>
@@ -8191,7 +8274,7 @@
                 <w:sz w:val="20"/>
                 <w:szCs w:val="20"/>
               </w:rPr>
-              <w:t>Media</w:t>
+              <w:t>Alta</w:t>
             </w:r>
           </w:p>
         </w:tc>
@@ -8240,7 +8323,7 @@
                 <w:sz w:val="20"/>
                 <w:szCs w:val="20"/>
               </w:rPr>
-              <w:t>el software creado debe ser responsivo</w:t>
+              <w:t>Solo los encargados del mantenimiento del servidor tendrán acceso al ambiente de producción. Para los demás servidores, los desarrolladores o encargados de TI tendrán acceso.</w:t>
             </w:r>
           </w:p>
         </w:tc>
@@ -8313,7 +8396,7 @@
                 <w:sz w:val="20"/>
                 <w:szCs w:val="20"/>
               </w:rPr>
-              <w:t>los errores deben ser notificados con una ventana emergente</w:t>
+              <w:t>Solo los encargados del mantenimiento del servidor tendrán acceso a la base de datos del servidor de producción. Para las demás bases de datos, los desarrolladores o encargados de TI tendrán acceso.</w:t>
             </w:r>
           </w:p>
         </w:tc>
@@ -8337,7 +8420,7 @@
                 <w:sz w:val="20"/>
                 <w:szCs w:val="20"/>
               </w:rPr>
-              <w:t>Baja</w:t>
+              <w:t>Alta</w:t>
             </w:r>
           </w:p>
         </w:tc>
@@ -8386,7 +8469,7 @@
                 <w:sz w:val="20"/>
                 <w:szCs w:val="20"/>
               </w:rPr>
-              <w:t>se debe mantener un nivel de velocidad de la página aceptable</w:t>
+              <w:t>el software creado debe ser responsivo</w:t>
             </w:r>
           </w:p>
         </w:tc>
@@ -8410,7 +8493,7 @@
                 <w:sz w:val="20"/>
                 <w:szCs w:val="20"/>
               </w:rPr>
-              <w:t>Media</w:t>
+              <w:t>Alta</w:t>
             </w:r>
           </w:p>
         </w:tc>
@@ -8459,7 +8542,7 @@
                 <w:sz w:val="20"/>
                 <w:szCs w:val="20"/>
               </w:rPr>
-              <w:t>las interfaces de usuario deben ser amigables y se debe seguir un patrón de diseño</w:t>
+              <w:t>los errores deben ser notificados con una ventana emergente</w:t>
             </w:r>
           </w:p>
         </w:tc>
@@ -8483,7 +8566,7 @@
                 <w:sz w:val="20"/>
                 <w:szCs w:val="20"/>
               </w:rPr>
-              <w:t>Alta</w:t>
+              <w:t>Baja</w:t>
             </w:r>
           </w:p>
         </w:tc>
@@ -8532,7 +8615,7 @@
                 <w:sz w:val="20"/>
                 <w:szCs w:val="20"/>
               </w:rPr>
-              <w:t>se debe asegurar que la interfaz este completamente en español</w:t>
+              <w:t>se debe mantener un nivel de velocidad de la página aceptable</w:t>
             </w:r>
           </w:p>
         </w:tc>
@@ -8556,7 +8639,7 @@
                 <w:sz w:val="20"/>
                 <w:szCs w:val="20"/>
               </w:rPr>
-              <w:t>Alta</w:t>
+              <w:t>Media</w:t>
             </w:r>
           </w:p>
         </w:tc>
@@ -8605,7 +8688,185 @@
                 <w:sz w:val="20"/>
                 <w:szCs w:val="20"/>
               </w:rPr>
-              <w:t xml:space="preserve">se debe hacer uso de la arquitectura de </w:t>
+              <w:t>L</w:t>
+            </w:r>
+            <w:r>
+              <w:rPr>
+                <w:rFonts w:ascii="Times New Roman" w:eastAsia="Times New Roman" w:hAnsi="Times New Roman" w:cs="Times New Roman"/>
+                <w:sz w:val="20"/>
+                <w:szCs w:val="20"/>
+              </w:rPr>
+              <w:t>as interfaces de usuario deben ser amigables y se debe seguir un patrón de diseño</w:t>
+            </w:r>
+          </w:p>
+        </w:tc>
+        <w:tc>
+          <w:tcPr>
+            <w:tcW w:w="1264" w:type="dxa"/>
+            <w:vAlign w:val="center"/>
+          </w:tcPr>
+          <w:p>
+            <w:pPr>
+              <w:jc w:val="center"/>
+              <w:rPr>
+                <w:rFonts w:ascii="Times New Roman" w:eastAsia="Times New Roman" w:hAnsi="Times New Roman" w:cs="Times New Roman"/>
+                <w:sz w:val="20"/>
+                <w:szCs w:val="20"/>
+              </w:rPr>
+            </w:pPr>
+            <w:r>
+              <w:rPr>
+                <w:rFonts w:ascii="Times New Roman" w:eastAsia="Times New Roman" w:hAnsi="Times New Roman" w:cs="Times New Roman"/>
+                <w:sz w:val="20"/>
+                <w:szCs w:val="20"/>
+              </w:rPr>
+              <w:t>Alta</w:t>
+            </w:r>
+          </w:p>
+        </w:tc>
+      </w:tr>
+      <w:tr>
+        <w:tc>
+          <w:tcPr>
+            <w:tcW w:w="1271" w:type="dxa"/>
+          </w:tcPr>
+          <w:p>
+            <w:pPr>
+              <w:jc w:val="center"/>
+              <w:rPr>
+                <w:rFonts w:ascii="Times New Roman" w:eastAsia="Times New Roman" w:hAnsi="Times New Roman" w:cs="Times New Roman"/>
+                <w:sz w:val="20"/>
+                <w:szCs w:val="20"/>
+              </w:rPr>
+            </w:pPr>
+            <w:r>
+              <w:rPr>
+                <w:rFonts w:ascii="Times New Roman" w:eastAsia="Times New Roman" w:hAnsi="Times New Roman" w:cs="Times New Roman"/>
+                <w:sz w:val="20"/>
+                <w:szCs w:val="20"/>
+              </w:rPr>
+              <w:t>RNF-01-11</w:t>
+            </w:r>
+          </w:p>
+        </w:tc>
+        <w:tc>
+          <w:tcPr>
+            <w:tcW w:w="6816" w:type="dxa"/>
+            <w:vAlign w:val="center"/>
+          </w:tcPr>
+          <w:p>
+            <w:pPr>
+              <w:jc w:val="center"/>
+              <w:rPr>
+                <w:rFonts w:ascii="Times New Roman" w:eastAsia="Times New Roman" w:hAnsi="Times New Roman" w:cs="Times New Roman"/>
+                <w:sz w:val="20"/>
+                <w:szCs w:val="20"/>
+              </w:rPr>
+            </w:pPr>
+            <w:r>
+              <w:rPr>
+                <w:rFonts w:ascii="Times New Roman" w:eastAsia="Times New Roman" w:hAnsi="Times New Roman" w:cs="Times New Roman"/>
+                <w:sz w:val="20"/>
+                <w:szCs w:val="20"/>
+              </w:rPr>
+              <w:t>S</w:t>
+            </w:r>
+            <w:r>
+              <w:rPr>
+                <w:rFonts w:ascii="Times New Roman" w:eastAsia="Times New Roman" w:hAnsi="Times New Roman" w:cs="Times New Roman"/>
+                <w:sz w:val="20"/>
+                <w:szCs w:val="20"/>
+              </w:rPr>
+              <w:t>e debe asegurar que la interfaz este completamente en español</w:t>
+            </w:r>
+          </w:p>
+        </w:tc>
+        <w:tc>
+          <w:tcPr>
+            <w:tcW w:w="1264" w:type="dxa"/>
+            <w:vAlign w:val="center"/>
+          </w:tcPr>
+          <w:p>
+            <w:pPr>
+              <w:jc w:val="center"/>
+              <w:rPr>
+                <w:rFonts w:ascii="Times New Roman" w:eastAsia="Times New Roman" w:hAnsi="Times New Roman" w:cs="Times New Roman"/>
+                <w:sz w:val="20"/>
+                <w:szCs w:val="20"/>
+              </w:rPr>
+            </w:pPr>
+            <w:r>
+              <w:rPr>
+                <w:rFonts w:ascii="Times New Roman" w:eastAsia="Times New Roman" w:hAnsi="Times New Roman" w:cs="Times New Roman"/>
+                <w:sz w:val="20"/>
+                <w:szCs w:val="20"/>
+              </w:rPr>
+              <w:t>Alta</w:t>
+            </w:r>
+          </w:p>
+        </w:tc>
+      </w:tr>
+      <w:tr>
+        <w:tc>
+          <w:tcPr>
+            <w:tcW w:w="1271" w:type="dxa"/>
+          </w:tcPr>
+          <w:p>
+            <w:pPr>
+              <w:jc w:val="center"/>
+              <w:rPr>
+                <w:rFonts w:ascii="Times New Roman" w:eastAsia="Times New Roman" w:hAnsi="Times New Roman" w:cs="Times New Roman"/>
+                <w:sz w:val="20"/>
+                <w:szCs w:val="20"/>
+              </w:rPr>
+            </w:pPr>
+            <w:r>
+              <w:rPr>
+                <w:rFonts w:ascii="Times New Roman" w:eastAsia="Times New Roman" w:hAnsi="Times New Roman" w:cs="Times New Roman"/>
+                <w:sz w:val="20"/>
+                <w:szCs w:val="20"/>
+              </w:rPr>
+              <w:t>RNF-01-12</w:t>
+            </w:r>
+          </w:p>
+        </w:tc>
+        <w:tc>
+          <w:tcPr>
+            <w:tcW w:w="6816" w:type="dxa"/>
+            <w:vAlign w:val="center"/>
+          </w:tcPr>
+          <w:p>
+            <w:pPr>
+              <w:jc w:val="center"/>
+              <w:rPr>
+                <w:rFonts w:ascii="Times New Roman" w:eastAsia="Times New Roman" w:hAnsi="Times New Roman" w:cs="Times New Roman"/>
+                <w:sz w:val="20"/>
+                <w:szCs w:val="20"/>
+              </w:rPr>
+            </w:pPr>
+            <w:r>
+              <w:rPr>
+                <w:rFonts w:ascii="Times New Roman" w:eastAsia="Times New Roman" w:hAnsi="Times New Roman" w:cs="Times New Roman"/>
+                <w:sz w:val="20"/>
+                <w:szCs w:val="20"/>
+              </w:rPr>
+              <w:t>S</w:t>
+            </w:r>
+            <w:r>
+              <w:rPr>
+                <w:rFonts w:ascii="Times New Roman" w:eastAsia="Times New Roman" w:hAnsi="Times New Roman" w:cs="Times New Roman"/>
+                <w:sz w:val="20"/>
+                <w:szCs w:val="20"/>
+              </w:rPr>
+              <w:t>e debe hacer uso de l</w:t>
+            </w:r>
+            <w:r>
+              <w:rPr>
+                <w:rFonts w:ascii="Times New Roman" w:eastAsia="Times New Roman" w:hAnsi="Times New Roman" w:cs="Times New Roman"/>
+                <w:sz w:val="20"/>
+                <w:szCs w:val="20"/>
+              </w:rPr>
+              <w:t xml:space="preserve">a arquitectura de </w:t>
             </w:r>
             <w:proofErr w:type="spellStart"/>
             <w:r>
@@ -8614,9 +8875,17 @@
                 <w:sz w:val="20"/>
                 <w:szCs w:val="20"/>
               </w:rPr>
-              <w:t>microservicios</w:t>
+              <w:t>microservicio</w:t>
             </w:r>
             <w:proofErr w:type="spellEnd"/>
+            <w:r>
+              <w:rPr>
+                <w:rFonts w:ascii="Times New Roman" w:eastAsia="Times New Roman" w:hAnsi="Times New Roman" w:cs="Times New Roman"/>
+                <w:sz w:val="20"/>
+                <w:szCs w:val="20"/>
+              </w:rPr>
+              <w:t xml:space="preserve"> para la implementación del proyecto.</w:t>
+            </w:r>
           </w:p>
         </w:tc>
         <w:tc>
@@ -8773,7 +9042,7 @@
         <w:noProof/>
         <w:color w:val="000000"/>
       </w:rPr>
-      <w:t>9</w:t>
+      <w:t>8</w:t>
     </w:r>
     <w:r>
       <w:rPr>
@@ -9692,9 +9961,7 @@
       <w:tblStyleRowBandSize w:val="1"/>
       <w:tblStyleColBandSize w:val="1"/>
       <w:tblCellMar>
-        <w:top w:w="0" w:type="dxa"/>
         <w:left w:w="108" w:type="dxa"/>
-        <w:bottom w:w="0" w:type="dxa"/>
         <w:right w:w="108" w:type="dxa"/>
       </w:tblCellMar>
     </w:tblPr>
@@ -9705,9 +9972,7 @@
       <w:tblStyleRowBandSize w:val="1"/>
       <w:tblStyleColBandSize w:val="1"/>
       <w:tblCellMar>
-        <w:top w:w="0" w:type="dxa"/>
         <w:left w:w="115" w:type="dxa"/>
-        <w:bottom w:w="0" w:type="dxa"/>
         <w:right w:w="115" w:type="dxa"/>
       </w:tblCellMar>
     </w:tblPr>
@@ -9718,9 +9983,7 @@
       <w:tblStyleRowBandSize w:val="1"/>
       <w:tblStyleColBandSize w:val="1"/>
       <w:tblCellMar>
-        <w:top w:w="0" w:type="dxa"/>
         <w:left w:w="115" w:type="dxa"/>
-        <w:bottom w:w="0" w:type="dxa"/>
         <w:right w:w="115" w:type="dxa"/>
       </w:tblCellMar>
     </w:tblPr>
@@ -9734,9 +9997,7 @@
       <w:tblStyleRowBandSize w:val="1"/>
       <w:tblStyleColBandSize w:val="1"/>
       <w:tblCellMar>
-        <w:top w:w="0" w:type="dxa"/>
         <w:left w:w="108" w:type="dxa"/>
-        <w:bottom w:w="0" w:type="dxa"/>
         <w:right w:w="108" w:type="dxa"/>
       </w:tblCellMar>
     </w:tblPr>
@@ -9747,9 +10008,7 @@
       <w:tblStyleRowBandSize w:val="1"/>
       <w:tblStyleColBandSize w:val="1"/>
       <w:tblCellMar>
-        <w:top w:w="0" w:type="dxa"/>
         <w:left w:w="115" w:type="dxa"/>
-        <w:bottom w:w="0" w:type="dxa"/>
         <w:right w:w="115" w:type="dxa"/>
       </w:tblCellMar>
     </w:tblPr>
@@ -9760,9 +10019,7 @@
       <w:tblStyleRowBandSize w:val="1"/>
       <w:tblStyleColBandSize w:val="1"/>
       <w:tblCellMar>
-        <w:top w:w="0" w:type="dxa"/>
         <w:left w:w="115" w:type="dxa"/>
-        <w:bottom w:w="0" w:type="dxa"/>
         <w:right w:w="115" w:type="dxa"/>
       </w:tblCellMar>
     </w:tblPr>
@@ -9773,9 +10030,7 @@
       <w:tblStyleRowBandSize w:val="1"/>
       <w:tblStyleColBandSize w:val="1"/>
       <w:tblCellMar>
-        <w:top w:w="0" w:type="dxa"/>
         <w:left w:w="115" w:type="dxa"/>
-        <w:bottom w:w="0" w:type="dxa"/>
         <w:right w:w="115" w:type="dxa"/>
       </w:tblCellMar>
     </w:tblPr>
@@ -9789,9 +10044,7 @@
       <w:tblStyleRowBandSize w:val="1"/>
       <w:tblStyleColBandSize w:val="1"/>
       <w:tblCellMar>
-        <w:top w:w="0" w:type="dxa"/>
         <w:left w:w="108" w:type="dxa"/>
-        <w:bottom w:w="0" w:type="dxa"/>
         <w:right w:w="108" w:type="dxa"/>
       </w:tblCellMar>
     </w:tblPr>
@@ -9805,9 +10058,7 @@
       <w:tblStyleRowBandSize w:val="1"/>
       <w:tblStyleColBandSize w:val="1"/>
       <w:tblCellMar>
-        <w:top w:w="0" w:type="dxa"/>
         <w:left w:w="108" w:type="dxa"/>
-        <w:bottom w:w="0" w:type="dxa"/>
         <w:right w:w="108" w:type="dxa"/>
       </w:tblCellMar>
     </w:tblPr>

</xml_diff>